<commit_message>
relatorio com caminhos py
</commit_message>
<xml_diff>
--- a/Relatório.docx
+++ b/Relatório.docx
@@ -1133,6 +1133,34 @@
           <w:sz w:val="24"/>
           <w:szCs w:val="24"/>
         </w:rPr>
+        <w:t xml:space="preserve">Caminho encontrado: </w:t>
+      </w:r>
+      <w:r>
+        <w:rPr>
+          <w:noProof w:val="0"/>
+          <w:lang w:val="pt-BR"/>
+        </w:rPr>
+        <w:t xml:space="preserve">2 10 9 1 4 8 11 15 0 3 12 6 7 5 16 13 14 </w:t>
+      </w:r>
+    </w:p>
+    <w:p w14:noSpellErr="1">
+      <w:pPr>
+        <w:pStyle w:val="PargrafodaLista"/>
+        <w:numPr>
+          <w:ilvl w:val="2"/>
+          <w:numId w:val="2"/>
+        </w:numPr>
+        <w:jc w:val="both"/>
+        <w:rPr>
+          <w:sz w:val="24"/>
+          <w:szCs w:val="24"/>
+        </w:rPr>
+      </w:pPr>
+      <w:r>
+        <w:rPr>
+          <w:sz w:val="24"/>
+          <w:szCs w:val="24"/>
+        </w:rPr>
         <w:t xml:space="preserve"> Media (10): 2197</w:t>
       </w:r>
     </w:p>
@@ -1245,6 +1273,34 @@
           <w:sz w:val="24"/>
           <w:szCs w:val="24"/>
         </w:rPr>
+        <w:t xml:space="preserve">Caminho encontrado: </w:t>
+      </w:r>
+      <w:r>
+        <w:rPr>
+          <w:noProof w:val="0"/>
+          <w:lang w:val="pt-BR"/>
+        </w:rPr>
+        <w:t xml:space="preserve">9 16 18 19 10 3 11 0 6 7 5 15 4 8 2 1 20 14 13 12 17 </w:t>
+      </w:r>
+    </w:p>
+    <w:p w14:noSpellErr="1">
+      <w:pPr>
+        <w:pStyle w:val="PargrafodaLista"/>
+        <w:numPr>
+          <w:ilvl w:val="2"/>
+          <w:numId w:val="2"/>
+        </w:numPr>
+        <w:jc w:val="both"/>
+        <w:rPr>
+          <w:sz w:val="24"/>
+          <w:szCs w:val="24"/>
+        </w:rPr>
+      </w:pPr>
+      <w:r>
+        <w:rPr>
+          <w:sz w:val="24"/>
+          <w:szCs w:val="24"/>
+        </w:rPr>
         <w:t xml:space="preserve"> Media (10): </w:t>
       </w:r>
       <w:r>
@@ -1385,6 +1441,34 @@
           <w:sz w:val="24"/>
           <w:szCs w:val="24"/>
         </w:rPr>
+        <w:t xml:space="preserve">Caminho encontrado: </w:t>
+      </w:r>
+      <w:r>
+        <w:rPr>
+          <w:noProof w:val="0"/>
+          <w:lang w:val="pt-BR"/>
+        </w:rPr>
+        <w:t xml:space="preserve">0 11 3 22 8 12 13 19 1 14 9 4 7 6 5 23 20 16 18 21 17 2 10 15 </w:t>
+      </w:r>
+    </w:p>
+    <w:p w14:noSpellErr="1">
+      <w:pPr>
+        <w:pStyle w:val="PargrafodaLista"/>
+        <w:numPr>
+          <w:ilvl w:val="2"/>
+          <w:numId w:val="2"/>
+        </w:numPr>
+        <w:jc w:val="both"/>
+        <w:rPr>
+          <w:sz w:val="24"/>
+          <w:szCs w:val="24"/>
+        </w:rPr>
+      </w:pPr>
+      <w:r>
+        <w:rPr>
+          <w:sz w:val="24"/>
+          <w:szCs w:val="24"/>
+        </w:rPr>
         <w:t xml:space="preserve"> Media (10): </w:t>
       </w:r>
       <w:r>
@@ -1518,6 +1602,34 @@
           <w:sz w:val="24"/>
           <w:szCs w:val="24"/>
         </w:rPr>
+        <w:t xml:space="preserve">Caminho encontrado: </w:t>
+      </w:r>
+      <w:r>
+        <w:rPr>
+          <w:noProof w:val="0"/>
+          <w:lang w:val="pt-BR"/>
+        </w:rPr>
+        <w:t xml:space="preserve">43 26 36 18 42 20 32 4 2 9 46 7 5 33 35 39 8 29 22 24 12 27 31 28 25 47 14 1 23 34 16 40 21 17 6 37 13 11 30 19 3 45 44 38 41 10 15 0 </w:t>
+      </w:r>
+    </w:p>
+    <w:p w14:noSpellErr="1">
+      <w:pPr>
+        <w:pStyle w:val="PargrafodaLista"/>
+        <w:numPr>
+          <w:ilvl w:val="2"/>
+          <w:numId w:val="2"/>
+        </w:numPr>
+        <w:jc w:val="both"/>
+        <w:rPr>
+          <w:sz w:val="24"/>
+          <w:szCs w:val="24"/>
+        </w:rPr>
+      </w:pPr>
+      <w:r>
+        <w:rPr>
+          <w:sz w:val="24"/>
+          <w:szCs w:val="24"/>
+        </w:rPr>
         <w:t xml:space="preserve">Media (10): </w:t>
       </w:r>
       <w:r>
@@ -1659,6 +1771,34 @@
           <w:szCs w:val="24"/>
         </w:rPr>
         <w:t>26653</w:t>
+      </w:r>
+    </w:p>
+    <w:p>
+      <w:pPr>
+        <w:pStyle w:val="PargrafodaLista"/>
+        <w:numPr>
+          <w:ilvl w:val="2"/>
+          <w:numId w:val="2"/>
+        </w:numPr>
+        <w:jc w:val="both"/>
+        <w:rPr>
+          <w:sz w:val="24"/>
+          <w:szCs w:val="24"/>
+        </w:rPr>
+      </w:pPr>
+      <w:r>
+        <w:rPr>
+          <w:sz w:val="24"/>
+          <w:szCs w:val="24"/>
+        </w:rPr>
+        <w:t xml:space="preserve">Caminho encontrado: </w:t>
+      </w:r>
+      <w:r>
+        <w:rPr>
+          <w:noProof w:val="0"/>
+          <w:lang w:val="pt-BR"/>
+        </w:rPr>
+        <w:t xml:space="preserve">25 26 27 29 28 3 1 0 145 139 120 132 131 130 129 128 166 155 115 156 114 135 136 137 138 141 140 134 142 143 144 172 173 53 54 56 62 21 74 73 72 91 110 149 148 119 133 121 117 87 59 58 60 65 67 69 68 94 108 126 127 83 82 43 42 89 90 20 19 17 18 55 57 106 92 93 107 10 9 8 122 123 124 125 77 159 170 169 112 147 146 84 47 46 97 80 37 78 12 11 13 14 85 99 98 111 171 167 95 45 44 40 39 70 71 105 104 36 34 32 33 35 38 41 81 96 79 113 158 168 161 157 100 101 86 51 52 64 23 24 22 2 7 6 5 4 153 152 151 88 103 102 30 118 31 66 63 15 16 50 49 48 61 75 76 109 164 116 165 160 154 163 162 174 150 </w:t>
       </w:r>
     </w:p>
     <w:p w14:noSpellErr="1">

</xml_diff>